<commit_message>
Complejidades Req 1, 2, 4 y 5
</commit_message>
<xml_diff>
--- a/Docs/Reto 3 - Analisis de Complejidad.docx
+++ b/Docs/Reto 3 - Analisis de Complejidad.docx
@@ -312,22 +312,28 @@
         <w:rPr>
           <w:rFonts w:ascii="Times New Roman" w:hAnsi="Times New Roman" w:cs="Times New Roman"/>
         </w:rPr>
-        <w:t xml:space="preserve">En general esta carga de datos es muy rápida. </w:t>
-      </w:r>
-    </w:p>
-    <w:p>
-      <w:pPr>
-        <w:spacing w:line="276" w:lineRule="auto"/>
-        <w:jc w:val="both"/>
-        <w:rPr>
-          <w:rFonts w:ascii="Times New Roman" w:hAnsi="Times New Roman" w:cs="Times New Roman"/>
-        </w:rPr>
-      </w:pPr>
-    </w:p>
-    <w:p>
-      <w:pPr>
-        <w:spacing w:line="276" w:lineRule="auto"/>
-        <w:jc w:val="both"/>
+        <w:t xml:space="preserve">En general esta carga de datos </w:t>
+      </w:r>
+      <w:r>
+        <w:rPr>
+          <w:rFonts w:ascii="Times New Roman" w:hAnsi="Times New Roman" w:cs="Times New Roman"/>
+        </w:rPr>
+        <w:t>es bastante rápida.</w:t>
+      </w:r>
+    </w:p>
+    <w:p>
+      <w:pPr>
+        <w:spacing w:line="276" w:lineRule="auto"/>
+        <w:jc w:val="both"/>
+        <w:rPr>
+          <w:rFonts w:ascii="Times New Roman" w:hAnsi="Times New Roman" w:cs="Times New Roman"/>
+        </w:rPr>
+      </w:pPr>
+    </w:p>
+    <w:p>
+      <w:pPr>
+        <w:spacing w:line="276" w:lineRule="auto"/>
+        <w:jc w:val="center"/>
         <w:rPr>
           <w:rFonts w:ascii="Times New Roman" w:hAnsi="Times New Roman" w:cs="Times New Roman"/>
         </w:rPr>
@@ -338,14 +344,23 @@
           <w:b/>
           <w:bCs/>
         </w:rPr>
-        <w:t>Requerimiento 1:</w:t>
-      </w:r>
-      <w:r>
-        <w:rPr>
-          <w:rFonts w:ascii="Times New Roman" w:hAnsi="Times New Roman" w:cs="Times New Roman"/>
-        </w:rPr>
-        <w:t xml:space="preserve"> A</w:t>
-      </w:r>
+        <w:t>Tabla 1.</w:t>
+      </w:r>
+      <w:r>
+        <w:rPr>
+          <w:rFonts w:ascii="Times New Roman" w:hAnsi="Times New Roman" w:cs="Times New Roman"/>
+        </w:rPr>
+        <w:t xml:space="preserve"> Resumen de la toma de tiempos del Reto 3.</w:t>
+      </w:r>
+    </w:p>
+    <w:p>
+      <w:pPr>
+        <w:spacing w:line="276" w:lineRule="auto"/>
+        <w:jc w:val="both"/>
+        <w:rPr>
+          <w:rFonts w:ascii="Times New Roman" w:hAnsi="Times New Roman" w:cs="Times New Roman"/>
+        </w:rPr>
+      </w:pPr>
     </w:p>
     <w:p>
       <w:pPr>
@@ -370,14 +385,23 @@
           <w:b/>
           <w:bCs/>
         </w:rPr>
-        <w:t>Requerimiento 2:</w:t>
-      </w:r>
-      <w:r>
-        <w:rPr>
-          <w:rFonts w:ascii="Times New Roman" w:hAnsi="Times New Roman" w:cs="Times New Roman"/>
-        </w:rPr>
-        <w:t xml:space="preserve"> A</w:t>
-      </w:r>
+        <w:t>Requerimiento 1:</w:t>
+      </w:r>
+      <w:r>
+        <w:rPr>
+          <w:rFonts w:ascii="Times New Roman" w:hAnsi="Times New Roman" w:cs="Times New Roman"/>
+        </w:rPr>
+        <w:t xml:space="preserve"> El requerimiento 1 utiliza principalmente una única función para obtener toda la información guardada en la Tabla de Hash. Esta función se denomina ‘getCityInfo’ y obtiene el total de ciudades que han reportado avistamientos de ovnis (cantidad de llaves de la tabla), los avistamientos de una ciudad dada por parámetro (valor de una llave de la tabla), el total de dichos avistamientos (tamaño de la lista que corresponde al valor de la llave), y la ciudad con más avistamientos. Al analizar el código utilizado, gran parte de las operaciones se basa en complejidades constantes. Sin embargo, dado que para cada ciudad en la Tabla de Hash hay una lista con sus avistamientos, hay una sola lista que se tiene que ordenar por fecha con la función ‘sortDateUfos’. Esta función se emplea para ordenar los avistamientos con mergesort, por lo tanto, su complejidad es de O(nLog(n)). Por otro lado, dado que se debe obtener la ciudad con más avistamientos, se revisan todas las llaves de la Tabla de Hash en un ciclo, de manera que la complejidad de este algoritmo es de O(n). Dado que O(nLog(n)) tiene una mayor complejidad, esta corresponde a la complejidad del requerimiento 1.</w:t>
+      </w:r>
+    </w:p>
+    <w:p>
+      <w:pPr>
+        <w:spacing w:line="276" w:lineRule="auto"/>
+        <w:jc w:val="both"/>
+        <w:rPr>
+          <w:rFonts w:ascii="Times New Roman" w:hAnsi="Times New Roman" w:cs="Times New Roman"/>
+        </w:rPr>
+      </w:pPr>
     </w:p>
     <w:p>
       <w:pPr>
@@ -402,14 +426,90 @@
           <w:b/>
           <w:bCs/>
         </w:rPr>
-        <w:t>Requerimiento 3:</w:t>
-      </w:r>
-      <w:r>
-        <w:rPr>
-          <w:rFonts w:ascii="Times New Roman" w:hAnsi="Times New Roman" w:cs="Times New Roman"/>
-        </w:rPr>
-        <w:t xml:space="preserve"> A</w:t>
-      </w:r>
+        <w:t>Requerimiento 2:</w:t>
+      </w:r>
+      <w:r>
+        <w:rPr>
+          <w:rFonts w:ascii="Times New Roman" w:hAnsi="Times New Roman" w:cs="Times New Roman"/>
+        </w:rPr>
+        <w:t xml:space="preserve"> Al igual que en el caso anterior, el requerimiento 2 utiliza una única función para acceder a la información guardada. Sin embargo, esta vez se consulta un árbol RBT que se construyó en la carga de datos. Dicho árbol utiliza como llaves la duración en segundos de un avistamiento, y como valor una lista de tipo arreglo con los avistamientos. En cuanto a la función empleada, esta se denomina ‘getSecondInfo’, y al acceder a los valores, las operaciones realizadas en general son constantes. No obstante, debido a que se utiliza las funciones om.maxKey y om.getValue, se debe iterar sobre el árbol para obtener la llave más grande y el valor que se busca. Ahora bien, dado que se trata de un árbol RBT, en este se </w:t>
+      </w:r>
+      <w:r>
+        <w:rPr>
+          <w:rFonts w:ascii="Times New Roman" w:hAnsi="Times New Roman" w:cs="Times New Roman"/>
+        </w:rPr>
+        <w:lastRenderedPageBreak/>
+        <w:t>garantiza el balanceo, por lo cual la complejidad es proporcional a la longitud de la rama de la raíz hasta una hoja, es decir O(Log(n)). Luego, se obtiene un rango de valores con la función om.values, por lo cual en el peor caso se consultan todos los valores, es decir la complejidad es de O(n). Por otro lado, se hace un ciclo sobre la lista de rangos de tamaño (n), y dado que cada valor corresponde a una lista de distinto tamaño (m), para agregar todos los valores a una única lista se considera una complejidad de O(n</w:t>
+      </w:r>
+      <w:r>
+        <w:rPr>
+          <w:rFonts w:ascii="Times New Roman" w:hAnsi="Times New Roman" w:cs="Times New Roman"/>
+        </w:rPr>
+        <w:t>*</w:t>
+      </w:r>
+      <w:r>
+        <w:rPr>
+          <w:rFonts w:ascii="Times New Roman" w:hAnsi="Times New Roman" w:cs="Times New Roman"/>
+        </w:rPr>
+        <w:t>m). Finalmente, se ordenan estos valores por su duración en segundos con mergesort, por lo cual la complejidad es de O(nLog(n)). Así pues, la complejidad del requerimiento 2 corresponde a la mayor complejidad</w:t>
+      </w:r>
+      <w:r>
+        <w:rPr>
+          <w:rFonts w:ascii="Times New Roman" w:hAnsi="Times New Roman" w:cs="Times New Roman"/>
+        </w:rPr>
+        <w:t xml:space="preserve"> de las que fueron analizadas</w:t>
+      </w:r>
+      <w:r>
+        <w:rPr>
+          <w:rFonts w:ascii="Times New Roman" w:hAnsi="Times New Roman" w:cs="Times New Roman"/>
+        </w:rPr>
+        <w:t xml:space="preserve">, </w:t>
+      </w:r>
+      <w:r>
+        <w:rPr>
+          <w:rFonts w:ascii="Times New Roman" w:hAnsi="Times New Roman" w:cs="Times New Roman"/>
+        </w:rPr>
+        <w:t xml:space="preserve">es decir </w:t>
+      </w:r>
+      <w:r>
+        <w:rPr>
+          <w:rFonts w:ascii="Times New Roman" w:hAnsi="Times New Roman" w:cs="Times New Roman"/>
+        </w:rPr>
+        <w:t xml:space="preserve">es </w:t>
+      </w:r>
+      <w:r>
+        <w:rPr>
+          <w:rFonts w:ascii="Times New Roman" w:hAnsi="Times New Roman" w:cs="Times New Roman"/>
+        </w:rPr>
+        <w:t>O(n</w:t>
+      </w:r>
+      <w:r>
+        <w:rPr>
+          <w:rFonts w:ascii="Times New Roman" w:hAnsi="Times New Roman" w:cs="Times New Roman"/>
+        </w:rPr>
+        <w:t>*m</w:t>
+      </w:r>
+      <w:r>
+        <w:rPr>
+          <w:rFonts w:ascii="Times New Roman" w:hAnsi="Times New Roman" w:cs="Times New Roman"/>
+        </w:rPr>
+        <w:t>)</w:t>
+      </w:r>
+      <w:r>
+        <w:rPr>
+          <w:rFonts w:ascii="Times New Roman" w:hAnsi="Times New Roman" w:cs="Times New Roman"/>
+        </w:rPr>
+        <w:t>.</w:t>
+      </w:r>
+    </w:p>
+    <w:p>
+      <w:pPr>
+        <w:spacing w:line="276" w:lineRule="auto"/>
+        <w:jc w:val="both"/>
+        <w:rPr>
+          <w:rFonts w:ascii="Times New Roman" w:hAnsi="Times New Roman" w:cs="Times New Roman"/>
+        </w:rPr>
+      </w:pPr>
     </w:p>
     <w:p>
       <w:pPr>
@@ -434,7 +534,7 @@
           <w:b/>
           <w:bCs/>
         </w:rPr>
-        <w:t>Requerimiento 4:</w:t>
+        <w:t>Requerimiento 3:</w:t>
       </w:r>
       <w:r>
         <w:rPr>
@@ -442,6 +542,15 @@
         </w:rPr>
         <w:t xml:space="preserve"> A</w:t>
       </w:r>
+    </w:p>
+    <w:p>
+      <w:pPr>
+        <w:spacing w:line="276" w:lineRule="auto"/>
+        <w:jc w:val="both"/>
+        <w:rPr>
+          <w:rFonts w:ascii="Times New Roman" w:hAnsi="Times New Roman" w:cs="Times New Roman"/>
+        </w:rPr>
+      </w:pPr>
     </w:p>
     <w:p>
       <w:pPr>
@@ -466,14 +575,113 @@
           <w:b/>
           <w:bCs/>
         </w:rPr>
-        <w:t>Requerimiento 5:</w:t>
-      </w:r>
-      <w:r>
-        <w:rPr>
-          <w:rFonts w:ascii="Times New Roman" w:hAnsi="Times New Roman" w:cs="Times New Roman"/>
-        </w:rPr>
-        <w:t xml:space="preserve"> A</w:t>
-      </w:r>
+        <w:t>Requerimiento 4</w:t>
+      </w:r>
+      <w:r>
+        <w:rPr>
+          <w:rFonts w:ascii="Times New Roman" w:hAnsi="Times New Roman" w:cs="Times New Roman"/>
+        </w:rPr>
+        <w:t xml:space="preserve">: Nuevamente, se emplea una única función para acceder a la información de un RBT. En este árbol las llaves son las fechas en formato YYYY-MM-DD y los valores son una lista de todos los avistamientos de cada fecha. La función que obtiene los datos requeridos es ‘getDateInfo’, la cual en resumen tiene la misma complejidad que el requerimiento 2. Esta función realiza operaciones de tiempos constantes, pero para acceder a la menor llave, a un valor en </w:t>
+      </w:r>
+      <w:r>
+        <w:rPr>
+          <w:rFonts w:ascii="Times New Roman" w:hAnsi="Times New Roman" w:cs="Times New Roman"/>
+        </w:rPr>
+        <w:t>específico</w:t>
+      </w:r>
+      <w:r>
+        <w:rPr>
+          <w:rFonts w:ascii="Times New Roman" w:hAnsi="Times New Roman" w:cs="Times New Roman"/>
+        </w:rPr>
+        <w:t xml:space="preserve"> y a una lista de valores dentro del rango se examina el árbol, por lo cual la complejidad de las operaciones om.minKey y om.getValue, al ser un RBT, es de O(Log(n)). Asimismo, dado que se utiliza la función om.values, hay otra complejidad adicional que corresponde a O(n). Por otro lado, de manera similar al requerimiento 2, se crea una única lista debido a que la lista de rangos es una lista de listas. Así pues, debido a que las iteraciones son realizadas sobre cada lista (m) dentro del rango dado (n), la complejidad del algoritmo es de O(n</w:t>
+      </w:r>
+      <w:r>
+        <w:rPr>
+          <w:rFonts w:ascii="Times New Roman" w:hAnsi="Times New Roman" w:cs="Times New Roman"/>
+        </w:rPr>
+        <w:t>*m</w:t>
+      </w:r>
+      <w:r>
+        <w:rPr>
+          <w:rFonts w:ascii="Times New Roman" w:hAnsi="Times New Roman" w:cs="Times New Roman"/>
+        </w:rPr>
+        <w:t xml:space="preserve">). Finalmente, la lista creada en las operaciones anteriores se debe ordenar por fecha con otra función. Considerando que nuevamente se utiliza el algoritmo de ordenamiento mergesort, </w:t>
+      </w:r>
+      <w:r>
+        <w:rPr>
+          <w:rFonts w:ascii="Times New Roman" w:hAnsi="Times New Roman" w:cs="Times New Roman"/>
+        </w:rPr>
+        <w:t xml:space="preserve">su complejidad es </w:t>
+      </w:r>
+      <w:r>
+        <w:rPr>
+          <w:rFonts w:ascii="Times New Roman" w:hAnsi="Times New Roman" w:cs="Times New Roman"/>
+        </w:rPr>
+        <w:t>O(nLog(n)).</w:t>
+      </w:r>
+      <w:r>
+        <w:rPr>
+          <w:rFonts w:ascii="Times New Roman" w:hAnsi="Times New Roman" w:cs="Times New Roman"/>
+        </w:rPr>
+        <w:t xml:space="preserve"> En cuanto a </w:t>
+      </w:r>
+      <w:r>
+        <w:rPr>
+          <w:rFonts w:ascii="Times New Roman" w:hAnsi="Times New Roman" w:cs="Times New Roman"/>
+        </w:rPr>
+        <w:t>la complejidad del requerimiento 4</w:t>
+      </w:r>
+      <w:r>
+        <w:rPr>
+          <w:rFonts w:ascii="Times New Roman" w:hAnsi="Times New Roman" w:cs="Times New Roman"/>
+        </w:rPr>
+        <w:t>,</w:t>
+      </w:r>
+      <w:r>
+        <w:rPr>
+          <w:rFonts w:ascii="Times New Roman" w:hAnsi="Times New Roman" w:cs="Times New Roman"/>
+        </w:rPr>
+        <w:t xml:space="preserve"> e</w:t>
+      </w:r>
+      <w:r>
+        <w:rPr>
+          <w:rFonts w:ascii="Times New Roman" w:hAnsi="Times New Roman" w:cs="Times New Roman"/>
+        </w:rPr>
+        <w:t>sta seria</w:t>
+      </w:r>
+      <w:r>
+        <w:rPr>
+          <w:rFonts w:ascii="Times New Roman" w:hAnsi="Times New Roman" w:cs="Times New Roman"/>
+        </w:rPr>
+        <w:t xml:space="preserve"> </w:t>
+      </w:r>
+      <w:r>
+        <w:rPr>
+          <w:rFonts w:ascii="Times New Roman" w:hAnsi="Times New Roman" w:cs="Times New Roman"/>
+        </w:rPr>
+        <w:t>O(n</w:t>
+      </w:r>
+      <w:r>
+        <w:rPr>
+          <w:rFonts w:ascii="Times New Roman" w:hAnsi="Times New Roman" w:cs="Times New Roman"/>
+        </w:rPr>
+        <w:t>*m</w:t>
+      </w:r>
+      <w:r>
+        <w:rPr>
+          <w:rFonts w:ascii="Times New Roman" w:hAnsi="Times New Roman" w:cs="Times New Roman"/>
+        </w:rPr>
+        <w:t>).</w:t>
+      </w:r>
+    </w:p>
+    <w:p>
+      <w:pPr>
+        <w:spacing w:line="276" w:lineRule="auto"/>
+        <w:jc w:val="both"/>
+        <w:rPr>
+          <w:rFonts w:ascii="Times New Roman" w:hAnsi="Times New Roman" w:cs="Times New Roman"/>
+        </w:rPr>
+      </w:pPr>
     </w:p>
     <w:p>
       <w:pPr>
@@ -498,23 +706,332 @@
           <w:b/>
           <w:bCs/>
         </w:rPr>
+        <w:t>Requerimiento 5:</w:t>
+      </w:r>
+      <w:r>
+        <w:rPr>
+          <w:rFonts w:ascii="Times New Roman" w:hAnsi="Times New Roman" w:cs="Times New Roman"/>
+        </w:rPr>
+        <w:t xml:space="preserve"> Para este requerimiento 5 se utiliza una única función para acceder a la información guardada en un RBT. En este caso, la estructura utilizada es </w:t>
+      </w:r>
+      <w:r>
+        <w:rPr>
+          <w:rFonts w:ascii="Times New Roman" w:hAnsi="Times New Roman" w:cs="Times New Roman"/>
+        </w:rPr>
+        <w:t>más</w:t>
+      </w:r>
+      <w:r>
+        <w:rPr>
+          <w:rFonts w:ascii="Times New Roman" w:hAnsi="Times New Roman" w:cs="Times New Roman"/>
+        </w:rPr>
+        <w:t xml:space="preserve"> compleja, ya que se trata de un árbol de </w:t>
+      </w:r>
+      <w:r>
+        <w:rPr>
+          <w:rFonts w:ascii="Times New Roman" w:hAnsi="Times New Roman" w:cs="Times New Roman"/>
+        </w:rPr>
+        <w:t>árboles</w:t>
+      </w:r>
+      <w:r>
+        <w:rPr>
+          <w:rFonts w:ascii="Times New Roman" w:hAnsi="Times New Roman" w:cs="Times New Roman"/>
+        </w:rPr>
+        <w:t xml:space="preserve">. El primer RBT ocupa llaves con las longitudes de los avistamientos, y cada valor de estas llaves es otro árbol RBT construido con llaves a partir de las latitudes de los avistamientos. De esta manera, los valores de este árbol corresponden a una lista con todos los avistamientos de una longitud y una latitud en </w:t>
+      </w:r>
+      <w:r>
+        <w:rPr>
+          <w:rFonts w:ascii="Times New Roman" w:hAnsi="Times New Roman" w:cs="Times New Roman"/>
+        </w:rPr>
+        <w:t>específico</w:t>
+      </w:r>
+      <w:r>
+        <w:rPr>
+          <w:rFonts w:ascii="Times New Roman" w:hAnsi="Times New Roman" w:cs="Times New Roman"/>
+        </w:rPr>
+        <w:t xml:space="preserve">. En cuanto a la función utilizada ‘getGeographicInfo’, esta se encarga primero de obtener una lista de valores del mapa de longitudes con la función om.values, por lo cual su complejidad es de O(n). Luego se itera </w:t>
+      </w:r>
+      <w:r>
+        <w:rPr>
+          <w:rFonts w:ascii="Times New Roman" w:hAnsi="Times New Roman" w:cs="Times New Roman"/>
+        </w:rPr>
+        <w:t>n</w:t>
+      </w:r>
+      <w:r>
+        <w:rPr>
+          <w:rFonts w:ascii="Times New Roman" w:hAnsi="Times New Roman" w:cs="Times New Roman"/>
+        </w:rPr>
+        <w:t xml:space="preserve"> veces sobre esta lista, y se vuelve a llamar a la función om.values, pero esta vez con el rango de latitudes</w:t>
+      </w:r>
+      <w:r>
+        <w:rPr>
+          <w:rFonts w:ascii="Times New Roman" w:hAnsi="Times New Roman" w:cs="Times New Roman"/>
+        </w:rPr>
+        <w:t xml:space="preserve"> y se itera m veces</w:t>
+      </w:r>
+      <w:r>
+        <w:rPr>
+          <w:rFonts w:ascii="Times New Roman" w:hAnsi="Times New Roman" w:cs="Times New Roman"/>
+        </w:rPr>
+        <w:t xml:space="preserve">. Por </w:t>
+      </w:r>
+      <w:r>
+        <w:rPr>
+          <w:rFonts w:ascii="Times New Roman" w:hAnsi="Times New Roman" w:cs="Times New Roman"/>
+        </w:rPr>
+        <w:t>último</w:t>
+      </w:r>
+      <w:r>
+        <w:rPr>
+          <w:rFonts w:ascii="Times New Roman" w:hAnsi="Times New Roman" w:cs="Times New Roman"/>
+        </w:rPr>
+        <w:t>, se debe iterar</w:t>
+      </w:r>
+      <w:r>
+        <w:rPr>
+          <w:rFonts w:ascii="Times New Roman" w:hAnsi="Times New Roman" w:cs="Times New Roman"/>
+        </w:rPr>
+        <w:t xml:space="preserve"> </w:t>
+      </w:r>
+      <w:r>
+        <w:rPr>
+          <w:rFonts w:ascii="Times New Roman" w:hAnsi="Times New Roman" w:cs="Times New Roman"/>
+        </w:rPr>
+        <w:t>k veces</w:t>
+      </w:r>
+      <w:r>
+        <w:rPr>
+          <w:rFonts w:ascii="Times New Roman" w:hAnsi="Times New Roman" w:cs="Times New Roman"/>
+        </w:rPr>
+        <w:t xml:space="preserve"> sobre </w:t>
+      </w:r>
+      <w:r>
+        <w:rPr>
+          <w:rFonts w:ascii="Times New Roman" w:hAnsi="Times New Roman" w:cs="Times New Roman"/>
+        </w:rPr>
+        <w:lastRenderedPageBreak/>
+        <w:t xml:space="preserve">cada lista </w:t>
+      </w:r>
+      <w:r>
+        <w:rPr>
+          <w:rFonts w:ascii="Times New Roman" w:hAnsi="Times New Roman" w:cs="Times New Roman"/>
+        </w:rPr>
+        <w:t xml:space="preserve">del rango </w:t>
+      </w:r>
+      <w:r>
+        <w:rPr>
+          <w:rFonts w:ascii="Times New Roman" w:hAnsi="Times New Roman" w:cs="Times New Roman"/>
+        </w:rPr>
+        <w:t xml:space="preserve">para tener una única lista con todos los avistamientos dentro de ambos rangos. Dado que esto se realiza en un solo ciclo, </w:t>
+      </w:r>
+      <w:r>
+        <w:rPr>
+          <w:rFonts w:ascii="Times New Roman" w:hAnsi="Times New Roman" w:cs="Times New Roman"/>
+        </w:rPr>
+        <w:t xml:space="preserve">y debido a que las iteraciones son sobre valores distintos, </w:t>
+      </w:r>
+      <w:r>
+        <w:rPr>
+          <w:rFonts w:ascii="Times New Roman" w:hAnsi="Times New Roman" w:cs="Times New Roman"/>
+        </w:rPr>
+        <w:t>la complejidad de este pedazo del código es de O(</w:t>
+      </w:r>
+      <w:r>
+        <w:rPr>
+          <w:rFonts w:ascii="Times New Roman" w:hAnsi="Times New Roman" w:cs="Times New Roman"/>
+        </w:rPr>
+        <w:t>n</w:t>
+      </w:r>
+      <w:r>
+        <w:rPr>
+          <w:rFonts w:ascii="Times New Roman" w:hAnsi="Times New Roman" w:cs="Times New Roman"/>
+        </w:rPr>
+        <w:t>) para las iteraciones realizadas sobre la lista de longitudes, O(</w:t>
+      </w:r>
+      <w:r>
+        <w:rPr>
+          <w:rFonts w:ascii="Times New Roman" w:hAnsi="Times New Roman" w:cs="Times New Roman"/>
+        </w:rPr>
+        <w:t>m)</w:t>
+      </w:r>
+      <w:r>
+        <w:rPr>
+          <w:rFonts w:ascii="Times New Roman" w:hAnsi="Times New Roman" w:cs="Times New Roman"/>
+        </w:rPr>
+        <w:t xml:space="preserve"> para obtener el rango de valores del mapa de latitudes, y O(</w:t>
+      </w:r>
+      <w:r>
+        <w:rPr>
+          <w:rFonts w:ascii="Times New Roman" w:hAnsi="Times New Roman" w:cs="Times New Roman"/>
+        </w:rPr>
+        <w:t>k</w:t>
+      </w:r>
+      <w:r>
+        <w:rPr>
+          <w:rFonts w:ascii="Times New Roman" w:hAnsi="Times New Roman" w:cs="Times New Roman"/>
+        </w:rPr>
+        <w:t xml:space="preserve">) para las iteraciones sobre la lista de latitudes. Así pues, la complejidad del ciclo es de </w:t>
+      </w:r>
+      <w:r>
+        <w:rPr>
+          <w:rFonts w:ascii="Times New Roman" w:hAnsi="Times New Roman" w:cs="Times New Roman"/>
+        </w:rPr>
+        <w:t>O(</w:t>
+      </w:r>
+      <w:r>
+        <w:rPr>
+          <w:rFonts w:ascii="Times New Roman" w:hAnsi="Times New Roman" w:cs="Times New Roman"/>
+        </w:rPr>
+        <w:t>n*</w:t>
+      </w:r>
+      <w:r>
+        <w:rPr>
+          <w:rFonts w:ascii="Times New Roman" w:hAnsi="Times New Roman" w:cs="Times New Roman"/>
+        </w:rPr>
+        <w:t>m</w:t>
+      </w:r>
+      <w:r>
+        <w:rPr>
+          <w:rFonts w:ascii="Times New Roman" w:hAnsi="Times New Roman" w:cs="Times New Roman"/>
+        </w:rPr>
+        <w:t>*k</w:t>
+      </w:r>
+      <w:r>
+        <w:rPr>
+          <w:rFonts w:ascii="Times New Roman" w:hAnsi="Times New Roman" w:cs="Times New Roman"/>
+        </w:rPr>
+        <w:t>)</w:t>
+      </w:r>
+      <w:r>
+        <w:rPr>
+          <w:rFonts w:ascii="Times New Roman" w:hAnsi="Times New Roman" w:cs="Times New Roman"/>
+        </w:rPr>
+        <w:t xml:space="preserve">. Como </w:t>
+      </w:r>
+      <w:r>
+        <w:rPr>
+          <w:rFonts w:ascii="Times New Roman" w:hAnsi="Times New Roman" w:cs="Times New Roman"/>
+        </w:rPr>
+        <w:t>último</w:t>
+      </w:r>
+      <w:r>
+        <w:rPr>
+          <w:rFonts w:ascii="Times New Roman" w:hAnsi="Times New Roman" w:cs="Times New Roman"/>
+        </w:rPr>
+        <w:t xml:space="preserve"> paso, se ordena por ubicación la lista de avistamientos obtenida, y dado que se utiliza mergesort, la complejidad de esta función es de O(nLog(n)). Al comparar las 3 grandes complejidades obtenidas, O(n), </w:t>
+      </w:r>
+      <w:r>
+        <w:rPr>
+          <w:rFonts w:ascii="Times New Roman" w:hAnsi="Times New Roman" w:cs="Times New Roman"/>
+        </w:rPr>
+        <w:t>O(</w:t>
+      </w:r>
+      <w:r>
+        <w:rPr>
+          <w:rFonts w:ascii="Times New Roman" w:hAnsi="Times New Roman" w:cs="Times New Roman"/>
+        </w:rPr>
+        <w:t>n*</w:t>
+      </w:r>
+      <w:r>
+        <w:rPr>
+          <w:rFonts w:ascii="Times New Roman" w:hAnsi="Times New Roman" w:cs="Times New Roman"/>
+        </w:rPr>
+        <w:t>m</w:t>
+      </w:r>
+      <w:r>
+        <w:rPr>
+          <w:rFonts w:ascii="Times New Roman" w:hAnsi="Times New Roman" w:cs="Times New Roman"/>
+        </w:rPr>
+        <w:t>*k</w:t>
+      </w:r>
+      <w:r>
+        <w:rPr>
+          <w:rFonts w:ascii="Times New Roman" w:hAnsi="Times New Roman" w:cs="Times New Roman"/>
+        </w:rPr>
+        <w:t>)</w:t>
+      </w:r>
+      <w:r>
+        <w:rPr>
+          <w:rFonts w:ascii="Times New Roman" w:hAnsi="Times New Roman" w:cs="Times New Roman"/>
+        </w:rPr>
+        <w:t xml:space="preserve">, y O(nLog(n)), se puede concluir que la complejidad del requerimiento 5 es de </w:t>
+      </w:r>
+      <w:r>
+        <w:rPr>
+          <w:rFonts w:ascii="Times New Roman" w:hAnsi="Times New Roman" w:cs="Times New Roman"/>
+        </w:rPr>
+        <w:t>O(</w:t>
+      </w:r>
+      <w:r>
+        <w:rPr>
+          <w:rFonts w:ascii="Times New Roman" w:hAnsi="Times New Roman" w:cs="Times New Roman"/>
+        </w:rPr>
+        <w:t>n*</w:t>
+      </w:r>
+      <w:r>
+        <w:rPr>
+          <w:rFonts w:ascii="Times New Roman" w:hAnsi="Times New Roman" w:cs="Times New Roman"/>
+        </w:rPr>
+        <w:t>m</w:t>
+      </w:r>
+      <w:r>
+        <w:rPr>
+          <w:rFonts w:ascii="Times New Roman" w:hAnsi="Times New Roman" w:cs="Times New Roman"/>
+        </w:rPr>
+        <w:t>*k</w:t>
+      </w:r>
+      <w:r>
+        <w:rPr>
+          <w:rFonts w:ascii="Times New Roman" w:hAnsi="Times New Roman" w:cs="Times New Roman"/>
+        </w:rPr>
+        <w:t>)</w:t>
+      </w:r>
+      <w:r>
+        <w:rPr>
+          <w:rFonts w:ascii="Times New Roman" w:hAnsi="Times New Roman" w:cs="Times New Roman"/>
+        </w:rPr>
+        <w:t>.</w:t>
+      </w:r>
+    </w:p>
+    <w:p>
+      <w:pPr>
+        <w:spacing w:line="276" w:lineRule="auto"/>
+        <w:jc w:val="both"/>
+        <w:rPr>
+          <w:rFonts w:ascii="Times New Roman" w:hAnsi="Times New Roman" w:cs="Times New Roman"/>
+        </w:rPr>
+      </w:pPr>
+    </w:p>
+    <w:p>
+      <w:pPr>
+        <w:spacing w:line="276" w:lineRule="auto"/>
+        <w:jc w:val="both"/>
+        <w:rPr>
+          <w:rFonts w:ascii="Times New Roman" w:hAnsi="Times New Roman" w:cs="Times New Roman"/>
+        </w:rPr>
+      </w:pPr>
+    </w:p>
+    <w:p>
+      <w:pPr>
+        <w:spacing w:line="276" w:lineRule="auto"/>
+        <w:jc w:val="both"/>
+        <w:rPr>
+          <w:rFonts w:ascii="Times New Roman" w:hAnsi="Times New Roman" w:cs="Times New Roman"/>
+        </w:rPr>
+      </w:pPr>
+      <w:r>
+        <w:rPr>
+          <w:rFonts w:ascii="Times New Roman" w:hAnsi="Times New Roman" w:cs="Times New Roman"/>
+          <w:b/>
+          <w:bCs/>
+        </w:rPr>
         <w:t>Requerimiento 6:</w:t>
       </w:r>
       <w:r>
         <w:rPr>
           <w:rFonts w:ascii="Times New Roman" w:hAnsi="Times New Roman" w:cs="Times New Roman"/>
         </w:rPr>
-        <w:t xml:space="preserve"> A</w:t>
-      </w:r>
-    </w:p>
-    <w:p>
-      <w:pPr>
-        <w:spacing w:line="276" w:lineRule="auto"/>
-        <w:jc w:val="both"/>
-        <w:rPr>
-          <w:rFonts w:ascii="Times New Roman" w:hAnsi="Times New Roman" w:cs="Times New Roman"/>
-        </w:rPr>
-      </w:pPr>
+        <w:t xml:space="preserve"> A </w:t>
+      </w:r>
     </w:p>
     <w:sectPr>
       <w:pgSz w:w="12240" w:h="15840"/>

</xml_diff>

<commit_message>
Tablas,Doc y Reqs Actualizados
</commit_message>
<xml_diff>
--- a/Docs/Reto 3 - Analisis de Complejidad.docx
+++ b/Docs/Reto 3 - Analisis de Complejidad.docx
@@ -234,6 +234,15 @@
           <w:rFonts w:ascii="Times New Roman" w:hAnsi="Times New Roman" w:cs="Times New Roman"/>
         </w:rPr>
       </w:pPr>
+    </w:p>
+    <w:p>
+      <w:pPr>
+        <w:spacing w:line="276" w:lineRule="auto"/>
+        <w:jc w:val="both"/>
+        <w:rPr>
+          <w:rFonts w:ascii="Times New Roman" w:hAnsi="Times New Roman" w:cs="Times New Roman"/>
+        </w:rPr>
+      </w:pPr>
       <w:r>
         <w:rPr>
           <w:rFonts w:ascii="Times New Roman" w:hAnsi="Times New Roman" w:cs="Times New Roman"/>
@@ -333,6 +342,55 @@
     <w:p>
       <w:pPr>
         <w:spacing w:line="276" w:lineRule="auto"/>
+        <w:jc w:val="both"/>
+        <w:rPr>
+          <w:rFonts w:ascii="Times New Roman" w:hAnsi="Times New Roman" w:cs="Times New Roman"/>
+        </w:rPr>
+      </w:pPr>
+      <w:r>
+        <w:rPr>
+          <w:rFonts w:ascii="Times New Roman" w:hAnsi="Times New Roman" w:cs="Times New Roman"/>
+        </w:rPr>
+        <w:drawing>
+          <wp:inline distT="0" distB="0" distL="0" distR="0" wp14:anchorId="187611F7" wp14:editId="357F0FE9">
+            <wp:extent cx="5612130" cy="914400"/>
+            <wp:effectExtent l="0" t="0" r="7620" b="0"/>
+            <wp:docPr id="1" name="Imagen 1"/>
+            <wp:cNvGraphicFramePr>
+              <a:graphicFrameLocks xmlns:a="http://schemas.openxmlformats.org/drawingml/2006/main" noChangeAspect="1"/>
+            </wp:cNvGraphicFramePr>
+            <a:graphic xmlns:a="http://schemas.openxmlformats.org/drawingml/2006/main">
+              <a:graphicData uri="http://schemas.openxmlformats.org/drawingml/2006/picture">
+                <pic:pic xmlns:pic="http://schemas.openxmlformats.org/drawingml/2006/picture">
+                  <pic:nvPicPr>
+                    <pic:cNvPr id="1" name=""/>
+                    <pic:cNvPicPr/>
+                  </pic:nvPicPr>
+                  <pic:blipFill>
+                    <a:blip r:embed="rId6"/>
+                    <a:stretch>
+                      <a:fillRect/>
+                    </a:stretch>
+                  </pic:blipFill>
+                  <pic:spPr>
+                    <a:xfrm>
+                      <a:off x="0" y="0"/>
+                      <a:ext cx="5612130" cy="914400"/>
+                    </a:xfrm>
+                    <a:prstGeom prst="rect">
+                      <a:avLst/>
+                    </a:prstGeom>
+                  </pic:spPr>
+                </pic:pic>
+              </a:graphicData>
+            </a:graphic>
+          </wp:inline>
+        </w:drawing>
+      </w:r>
+    </w:p>
+    <w:p>
+      <w:pPr>
+        <w:spacing w:line="276" w:lineRule="auto"/>
         <w:jc w:val="center"/>
         <w:rPr>
           <w:rFonts w:ascii="Times New Roman" w:hAnsi="Times New Roman" w:cs="Times New Roman"/>
@@ -420,26 +478,29 @@
           <w:rFonts w:ascii="Times New Roman" w:hAnsi="Times New Roman" w:cs="Times New Roman"/>
         </w:rPr>
       </w:pPr>
+    </w:p>
+    <w:p>
+      <w:pPr>
+        <w:spacing w:line="276" w:lineRule="auto"/>
+        <w:jc w:val="both"/>
+        <w:rPr>
+          <w:rFonts w:ascii="Times New Roman" w:hAnsi="Times New Roman" w:cs="Times New Roman"/>
+        </w:rPr>
+      </w:pPr>
       <w:r>
         <w:rPr>
           <w:rFonts w:ascii="Times New Roman" w:hAnsi="Times New Roman" w:cs="Times New Roman"/>
           <w:b/>
           <w:bCs/>
         </w:rPr>
+        <w:lastRenderedPageBreak/>
         <w:t>Requerimiento 2:</w:t>
       </w:r>
       <w:r>
         <w:rPr>
           <w:rFonts w:ascii="Times New Roman" w:hAnsi="Times New Roman" w:cs="Times New Roman"/>
         </w:rPr>
-        <w:t xml:space="preserve"> Al igual que en el caso anterior, el requerimiento 2 utiliza una única función para acceder a la información guardada. Sin embargo, esta vez se consulta un árbol RBT que se construyó en la carga de datos. Dicho árbol utiliza como llaves la duración en segundos de un avistamiento, y como valor una lista de tipo arreglo con los avistamientos. En cuanto a la función empleada, esta se denomina ‘getSecondInfo’, y al acceder a los valores, las operaciones realizadas en general son constantes. No obstante, debido a que se utiliza las funciones om.maxKey y om.getValue, se debe iterar sobre el árbol para obtener la llave más grande y el valor que se busca. Ahora bien, dado que se trata de un árbol RBT, en este se </w:t>
-      </w:r>
-      <w:r>
-        <w:rPr>
-          <w:rFonts w:ascii="Times New Roman" w:hAnsi="Times New Roman" w:cs="Times New Roman"/>
-        </w:rPr>
-        <w:lastRenderedPageBreak/>
-        <w:t>garantiza el balanceo, por lo cual la complejidad es proporcional a la longitud de la rama de la raíz hasta una hoja, es decir O(Log(n)). Luego, se obtiene un rango de valores con la función om.values, por lo cual en el peor caso se consultan todos los valores, es decir la complejidad es de O(n). Por otro lado, se hace un ciclo sobre la lista de rangos de tamaño (n), y dado que cada valor corresponde a una lista de distinto tamaño (m), para agregar todos los valores a una única lista se considera una complejidad de O(n</w:t>
+        <w:t xml:space="preserve"> Al igual que en el caso anterior, el requerimiento 2 utiliza una única función para acceder a la información guardada. Sin embargo, esta vez se consulta un árbol RBT que se construyó en la carga de datos. Dicho árbol utiliza como llaves la duración en segundos de un avistamiento, y como valor una lista de tipo arreglo con los avistamientos. En cuanto a la función empleada, esta se denomina ‘getSecondInfo’, y al acceder a los valores, las operaciones realizadas en general son constantes. No obstante, debido a que se utiliza las funciones om.maxKey y om.getValue, se debe iterar sobre el árbol para obtener la llave más grande y el valor que se busca. Ahora bien, dado que se trata de un árbol RBT, en este se garantiza el balanceo, por lo cual la complejidad es proporcional a la longitud de la rama de la raíz hasta una hoja, es decir O(Log(n)). Luego, se obtiene un rango de valores con la función om.values, por lo cual en el peor caso se consultan todos los valores, es decir la complejidad es de O(n). Por otro lado, se hace un ciclo sobre la lista de rangos de tamaño (n), y dado que cada valor corresponde a una lista de distinto tamaño (m), para agregar todos los valores a una única lista se considera una complejidad de O(n</w:t>
       </w:r>
       <w:r>
         <w:rPr>
@@ -540,7 +601,301 @@
         <w:rPr>
           <w:rFonts w:ascii="Times New Roman" w:hAnsi="Times New Roman" w:cs="Times New Roman"/>
         </w:rPr>
-        <w:t xml:space="preserve"> A</w:t>
+        <w:t xml:space="preserve"> </w:t>
+      </w:r>
+      <w:r>
+        <w:rPr>
+          <w:rFonts w:ascii="Times New Roman" w:hAnsi="Times New Roman" w:cs="Times New Roman"/>
+        </w:rPr>
+        <w:t xml:space="preserve">En este caso empleamos </w:t>
+      </w:r>
+      <w:r>
+        <w:rPr>
+          <w:rFonts w:ascii="Times New Roman" w:hAnsi="Times New Roman" w:cs="Times New Roman"/>
+        </w:rPr>
+        <w:t>una única función para acceder a la información de</w:t>
+      </w:r>
+      <w:r>
+        <w:rPr>
+          <w:rFonts w:ascii="Times New Roman" w:hAnsi="Times New Roman" w:cs="Times New Roman"/>
+        </w:rPr>
+        <w:t>l</w:t>
+      </w:r>
+      <w:r>
+        <w:rPr>
+          <w:rFonts w:ascii="Times New Roman" w:hAnsi="Times New Roman" w:cs="Times New Roman"/>
+        </w:rPr>
+        <w:t xml:space="preserve"> RBT</w:t>
+      </w:r>
+      <w:r>
+        <w:rPr>
+          <w:rFonts w:ascii="Times New Roman" w:hAnsi="Times New Roman" w:cs="Times New Roman"/>
+        </w:rPr>
+        <w:t xml:space="preserve"> que ha sido creado</w:t>
+      </w:r>
+      <w:r>
+        <w:rPr>
+          <w:rFonts w:ascii="Times New Roman" w:hAnsi="Times New Roman" w:cs="Times New Roman"/>
+        </w:rPr>
+        <w:t xml:space="preserve">. En este las llaves son las </w:t>
+      </w:r>
+      <w:r>
+        <w:rPr>
+          <w:rFonts w:ascii="Times New Roman" w:hAnsi="Times New Roman" w:cs="Times New Roman"/>
+        </w:rPr>
+        <w:t>horas en formatos HH:</w:t>
+      </w:r>
+      <w:proofErr w:type="gramStart"/>
+      <w:r>
+        <w:rPr>
+          <w:rFonts w:ascii="Times New Roman" w:hAnsi="Times New Roman" w:cs="Times New Roman"/>
+        </w:rPr>
+        <w:t>MM:SS</w:t>
+      </w:r>
+      <w:proofErr w:type="gramEnd"/>
+      <w:r>
+        <w:rPr>
+          <w:rFonts w:ascii="Times New Roman" w:hAnsi="Times New Roman" w:cs="Times New Roman"/>
+        </w:rPr>
+        <w:t xml:space="preserve"> y los valores son una lista de todos los avistamientos </w:t>
+      </w:r>
+      <w:r>
+        <w:rPr>
+          <w:rFonts w:ascii="Times New Roman" w:hAnsi="Times New Roman" w:cs="Times New Roman"/>
+        </w:rPr>
+        <w:t>en cada hora del día</w:t>
+      </w:r>
+      <w:r>
+        <w:rPr>
+          <w:rFonts w:ascii="Times New Roman" w:hAnsi="Times New Roman" w:cs="Times New Roman"/>
+        </w:rPr>
+        <w:t>. La función que obtiene los datos requeridos es ‘</w:t>
+      </w:r>
+      <w:proofErr w:type="spellStart"/>
+      <w:r>
+        <w:rPr>
+          <w:rFonts w:ascii="Times New Roman" w:hAnsi="Times New Roman" w:cs="Times New Roman"/>
+        </w:rPr>
+        <w:t>get</w:t>
+      </w:r>
+      <w:r>
+        <w:rPr>
+          <w:rFonts w:ascii="Times New Roman" w:hAnsi="Times New Roman" w:cs="Times New Roman"/>
+        </w:rPr>
+        <w:t>Time</w:t>
+      </w:r>
+      <w:r>
+        <w:rPr>
+          <w:rFonts w:ascii="Times New Roman" w:hAnsi="Times New Roman" w:cs="Times New Roman"/>
+        </w:rPr>
+        <w:t>Info</w:t>
+      </w:r>
+      <w:proofErr w:type="spellEnd"/>
+      <w:r>
+        <w:rPr>
+          <w:rFonts w:ascii="Times New Roman" w:hAnsi="Times New Roman" w:cs="Times New Roman"/>
+        </w:rPr>
+        <w:t xml:space="preserve">’, la cual en resumen tiene la misma complejidad que el requerimiento 2. Esta función realiza operaciones de tiempos constantes, pero para acceder a la </w:t>
+      </w:r>
+      <w:r>
+        <w:rPr>
+          <w:rFonts w:ascii="Times New Roman" w:hAnsi="Times New Roman" w:cs="Times New Roman"/>
+        </w:rPr>
+        <w:t>mayor</w:t>
+      </w:r>
+      <w:r>
+        <w:rPr>
+          <w:rFonts w:ascii="Times New Roman" w:hAnsi="Times New Roman" w:cs="Times New Roman"/>
+        </w:rPr>
+        <w:t xml:space="preserve"> llave, a un valor en específico y a una lista de valores dentro del rango se examina el árbol, por lo cual la complejidad de las operaciones </w:t>
+      </w:r>
+      <w:proofErr w:type="spellStart"/>
+      <w:proofErr w:type="gramStart"/>
+      <w:r>
+        <w:rPr>
+          <w:rFonts w:ascii="Times New Roman" w:hAnsi="Times New Roman" w:cs="Times New Roman"/>
+        </w:rPr>
+        <w:t>om.m</w:t>
+      </w:r>
+      <w:r>
+        <w:rPr>
+          <w:rFonts w:ascii="Times New Roman" w:hAnsi="Times New Roman" w:cs="Times New Roman"/>
+        </w:rPr>
+        <w:t>ax</w:t>
+      </w:r>
+      <w:r>
+        <w:rPr>
+          <w:rFonts w:ascii="Times New Roman" w:hAnsi="Times New Roman" w:cs="Times New Roman"/>
+        </w:rPr>
+        <w:t>Key</w:t>
+      </w:r>
+      <w:proofErr w:type="spellEnd"/>
+      <w:proofErr w:type="gramEnd"/>
+      <w:r>
+        <w:rPr>
+          <w:rFonts w:ascii="Times New Roman" w:hAnsi="Times New Roman" w:cs="Times New Roman"/>
+        </w:rPr>
+        <w:t xml:space="preserve"> y </w:t>
+      </w:r>
+      <w:proofErr w:type="spellStart"/>
+      <w:r>
+        <w:rPr>
+          <w:rFonts w:ascii="Times New Roman" w:hAnsi="Times New Roman" w:cs="Times New Roman"/>
+        </w:rPr>
+        <w:t>om.getValue</w:t>
+      </w:r>
+      <w:proofErr w:type="spellEnd"/>
+      <w:r>
+        <w:rPr>
+          <w:rFonts w:ascii="Times New Roman" w:hAnsi="Times New Roman" w:cs="Times New Roman"/>
+        </w:rPr>
+        <w:t xml:space="preserve">, al ser un RBT, es de O(Log(n)). Asimismo, dado que se utiliza la función </w:t>
+      </w:r>
+      <w:proofErr w:type="spellStart"/>
+      <w:proofErr w:type="gramStart"/>
+      <w:r>
+        <w:rPr>
+          <w:rFonts w:ascii="Times New Roman" w:hAnsi="Times New Roman" w:cs="Times New Roman"/>
+        </w:rPr>
+        <w:t>om.values</w:t>
+      </w:r>
+      <w:proofErr w:type="spellEnd"/>
+      <w:proofErr w:type="gramEnd"/>
+      <w:r>
+        <w:rPr>
+          <w:rFonts w:ascii="Times New Roman" w:hAnsi="Times New Roman" w:cs="Times New Roman"/>
+        </w:rPr>
+        <w:t>, hay otra complejidad adicional que corresponde a O(n). Por otro lado, de manera similar al requerimiento 2, se crea una única lista debido a que la lista de rangos es una lista de listas. Así pues, debido a que las iteraciones son realizadas sobre cada lista (m) dentro del rango dado (n), la complejidad del algoritmo es de O(n</w:t>
+      </w:r>
+      <w:r>
+        <w:rPr>
+          <w:rFonts w:ascii="Times New Roman" w:hAnsi="Times New Roman" w:cs="Times New Roman"/>
+        </w:rPr>
+        <w:t>*m</w:t>
+      </w:r>
+      <w:r>
+        <w:rPr>
+          <w:rFonts w:ascii="Times New Roman" w:hAnsi="Times New Roman" w:cs="Times New Roman"/>
+        </w:rPr>
+        <w:t xml:space="preserve">). Finalmente, la lista creada en las operaciones anteriores se debe ordenar por </w:t>
+      </w:r>
+      <w:r>
+        <w:rPr>
+          <w:rFonts w:ascii="Times New Roman" w:hAnsi="Times New Roman" w:cs="Times New Roman"/>
+        </w:rPr>
+        <w:t>fecha</w:t>
+      </w:r>
+      <w:r>
+        <w:rPr>
+          <w:rFonts w:ascii="Times New Roman" w:hAnsi="Times New Roman" w:cs="Times New Roman"/>
+        </w:rPr>
+        <w:t>, pues</w:t>
+      </w:r>
+      <w:r>
+        <w:rPr>
+          <w:rFonts w:ascii="Times New Roman" w:hAnsi="Times New Roman" w:cs="Times New Roman"/>
+        </w:rPr>
+        <w:t xml:space="preserve"> hay varios elementos repetidos por lo cual se hace necesario organizarlos cronológicamente usando las fechas de cada uno</w:t>
+      </w:r>
+      <w:r>
+        <w:rPr>
+          <w:rFonts w:ascii="Times New Roman" w:hAnsi="Times New Roman" w:cs="Times New Roman"/>
+        </w:rPr>
+        <w:t xml:space="preserve">. Considerando que se utiliza el algoritmo de ordenamiento </w:t>
+      </w:r>
+      <w:proofErr w:type="spellStart"/>
+      <w:r>
+        <w:rPr>
+          <w:rFonts w:ascii="Times New Roman" w:hAnsi="Times New Roman" w:cs="Times New Roman"/>
+        </w:rPr>
+        <w:t>mergesort</w:t>
+      </w:r>
+      <w:proofErr w:type="spellEnd"/>
+      <w:r>
+        <w:rPr>
+          <w:rFonts w:ascii="Times New Roman" w:hAnsi="Times New Roman" w:cs="Times New Roman"/>
+        </w:rPr>
+        <w:t xml:space="preserve">, </w:t>
+      </w:r>
+      <w:r>
+        <w:rPr>
+          <w:rFonts w:ascii="Times New Roman" w:hAnsi="Times New Roman" w:cs="Times New Roman"/>
+        </w:rPr>
+        <w:t xml:space="preserve">su complejidad es </w:t>
+      </w:r>
+      <w:r>
+        <w:rPr>
+          <w:rFonts w:ascii="Times New Roman" w:hAnsi="Times New Roman" w:cs="Times New Roman"/>
+        </w:rPr>
+        <w:t>O(</w:t>
+      </w:r>
+      <w:proofErr w:type="spellStart"/>
+      <w:r>
+        <w:rPr>
+          <w:rFonts w:ascii="Times New Roman" w:hAnsi="Times New Roman" w:cs="Times New Roman"/>
+        </w:rPr>
+        <w:t>nLog</w:t>
+      </w:r>
+      <w:proofErr w:type="spellEnd"/>
+      <w:r>
+        <w:rPr>
+          <w:rFonts w:ascii="Times New Roman" w:hAnsi="Times New Roman" w:cs="Times New Roman"/>
+        </w:rPr>
+        <w:t>(n)).</w:t>
+      </w:r>
+      <w:r>
+        <w:rPr>
+          <w:rFonts w:ascii="Times New Roman" w:hAnsi="Times New Roman" w:cs="Times New Roman"/>
+        </w:rPr>
+        <w:t xml:space="preserve"> En cuanto a </w:t>
+      </w:r>
+      <w:r>
+        <w:rPr>
+          <w:rFonts w:ascii="Times New Roman" w:hAnsi="Times New Roman" w:cs="Times New Roman"/>
+        </w:rPr>
+        <w:t xml:space="preserve">la complejidad del requerimiento </w:t>
+      </w:r>
+      <w:r>
+        <w:rPr>
+          <w:rFonts w:ascii="Times New Roman" w:hAnsi="Times New Roman" w:cs="Times New Roman"/>
+        </w:rPr>
+        <w:t>3</w:t>
+      </w:r>
+      <w:r>
+        <w:rPr>
+          <w:rFonts w:ascii="Times New Roman" w:hAnsi="Times New Roman" w:cs="Times New Roman"/>
+        </w:rPr>
+        <w:t>,</w:t>
+      </w:r>
+      <w:r>
+        <w:rPr>
+          <w:rFonts w:ascii="Times New Roman" w:hAnsi="Times New Roman" w:cs="Times New Roman"/>
+        </w:rPr>
+        <w:t xml:space="preserve"> e</w:t>
+      </w:r>
+      <w:r>
+        <w:rPr>
+          <w:rFonts w:ascii="Times New Roman" w:hAnsi="Times New Roman" w:cs="Times New Roman"/>
+        </w:rPr>
+        <w:t>sta seria</w:t>
+      </w:r>
+      <w:r>
+        <w:rPr>
+          <w:rFonts w:ascii="Times New Roman" w:hAnsi="Times New Roman" w:cs="Times New Roman"/>
+        </w:rPr>
+        <w:t xml:space="preserve"> O(n</w:t>
+      </w:r>
+      <w:r>
+        <w:rPr>
+          <w:rFonts w:ascii="Times New Roman" w:hAnsi="Times New Roman" w:cs="Times New Roman"/>
+        </w:rPr>
+        <w:t>*m</w:t>
+      </w:r>
+      <w:r>
+        <w:rPr>
+          <w:rFonts w:ascii="Times New Roman" w:hAnsi="Times New Roman" w:cs="Times New Roman"/>
+        </w:rPr>
+        <w:t>).</w:t>
       </w:r>
     </w:p>
     <w:p>
@@ -581,19 +936,14 @@
         <w:rPr>
           <w:rFonts w:ascii="Times New Roman" w:hAnsi="Times New Roman" w:cs="Times New Roman"/>
         </w:rPr>
-        <w:t xml:space="preserve">: Nuevamente, se emplea una única función para acceder a la información de un RBT. En este árbol las llaves son las fechas en formato YYYY-MM-DD y los valores son una lista de todos los avistamientos de cada fecha. La función que obtiene los datos requeridos es ‘getDateInfo’, la cual en resumen tiene la misma complejidad que el requerimiento 2. Esta función realiza operaciones de tiempos constantes, pero para acceder a la menor llave, a un valor en </w:t>
-      </w:r>
-      <w:r>
-        <w:rPr>
-          <w:rFonts w:ascii="Times New Roman" w:hAnsi="Times New Roman" w:cs="Times New Roman"/>
-        </w:rPr>
-        <w:t>específico</w:t>
-      </w:r>
-      <w:r>
-        <w:rPr>
-          <w:rFonts w:ascii="Times New Roman" w:hAnsi="Times New Roman" w:cs="Times New Roman"/>
-        </w:rPr>
-        <w:t xml:space="preserve"> y a una lista de valores dentro del rango se examina el árbol, por lo cual la complejidad de las operaciones om.minKey y om.getValue, al ser un RBT, es de O(Log(n)). Asimismo, dado que se utiliza la función om.values, hay otra complejidad adicional que corresponde a O(n). Por otro lado, de manera similar al requerimiento 2, se crea una única lista debido a que la lista de rangos es una lista de listas. Así pues, debido a que las iteraciones son realizadas sobre cada lista (m) dentro del rango dado (n), la complejidad del algoritmo es de O(n</w:t>
+        <w:t xml:space="preserve">: Nuevamente, se emplea una única función para acceder a la información de un RBT. En este árbol las llaves son las fechas en formato YYYY-MM-DD y los valores son una lista de todos los avistamientos de cada fecha. La función que obtiene los datos requeridos es ‘getDateInfo’, la cual en resumen tiene la misma complejidad que el </w:t>
+      </w:r>
+      <w:r>
+        <w:rPr>
+          <w:rFonts w:ascii="Times New Roman" w:hAnsi="Times New Roman" w:cs="Times New Roman"/>
+        </w:rPr>
+        <w:lastRenderedPageBreak/>
+        <w:t>requerimiento 2. Esta función realiza operaciones de tiempos constantes, pero para acceder a la menor llave, a un valor en específico y a una lista de valores dentro del rango se examina el árbol, por lo cual la complejidad de las operaciones om.minKey y om.getValue, al ser un RBT, es de O(Log(n)). Asimismo, dado que se utiliza la función om.values, hay otra complejidad adicional que corresponde a O(n). Por otro lado, de manera similar al requerimiento 2, se crea una única lista debido a que la lista de rangos es una lista de listas. Así pues, debido a que las iteraciones son realizadas sobre cada lista (m) dentro del rango dado (n), la complejidad del algoritmo es de O(n</w:t>
       </w:r>
       <w:r>
         <w:rPr>
@@ -712,43 +1062,7 @@
         <w:rPr>
           <w:rFonts w:ascii="Times New Roman" w:hAnsi="Times New Roman" w:cs="Times New Roman"/>
         </w:rPr>
-        <w:t xml:space="preserve"> Para este requerimiento 5 se utiliza una única función para acceder a la información guardada en un RBT. En este caso, la estructura utilizada es </w:t>
-      </w:r>
-      <w:r>
-        <w:rPr>
-          <w:rFonts w:ascii="Times New Roman" w:hAnsi="Times New Roman" w:cs="Times New Roman"/>
-        </w:rPr>
-        <w:t>más</w:t>
-      </w:r>
-      <w:r>
-        <w:rPr>
-          <w:rFonts w:ascii="Times New Roman" w:hAnsi="Times New Roman" w:cs="Times New Roman"/>
-        </w:rPr>
-        <w:t xml:space="preserve"> compleja, ya que se trata de un árbol de </w:t>
-      </w:r>
-      <w:r>
-        <w:rPr>
-          <w:rFonts w:ascii="Times New Roman" w:hAnsi="Times New Roman" w:cs="Times New Roman"/>
-        </w:rPr>
-        <w:t>árboles</w:t>
-      </w:r>
-      <w:r>
-        <w:rPr>
-          <w:rFonts w:ascii="Times New Roman" w:hAnsi="Times New Roman" w:cs="Times New Roman"/>
-        </w:rPr>
-        <w:t xml:space="preserve">. El primer RBT ocupa llaves con las longitudes de los avistamientos, y cada valor de estas llaves es otro árbol RBT construido con llaves a partir de las latitudes de los avistamientos. De esta manera, los valores de este árbol corresponden a una lista con todos los avistamientos de una longitud y una latitud en </w:t>
-      </w:r>
-      <w:r>
-        <w:rPr>
-          <w:rFonts w:ascii="Times New Roman" w:hAnsi="Times New Roman" w:cs="Times New Roman"/>
-        </w:rPr>
-        <w:t>específico</w:t>
-      </w:r>
-      <w:r>
-        <w:rPr>
-          <w:rFonts w:ascii="Times New Roman" w:hAnsi="Times New Roman" w:cs="Times New Roman"/>
-        </w:rPr>
-        <w:t xml:space="preserve">. En cuanto a la función utilizada ‘getGeographicInfo’, esta se encarga primero de obtener una lista de valores del mapa de longitudes con la función om.values, por lo cual su complejidad es de O(n). Luego se itera </w:t>
+        <w:t xml:space="preserve"> Para este requerimiento 5 se utiliza una única función para acceder a la información guardada en un RBT. En este caso, la estructura utilizada es más compleja, ya que se trata de un árbol de árboles. El primer RBT ocupa llaves con las longitudes de los avistamientos, y cada valor de estas llaves es otro árbol RBT construido con llaves a partir de las latitudes de los avistamientos. De esta manera, los valores de este árbol corresponden a una lista con todos los avistamientos de una longitud y una latitud en específico. En cuanto a la función utilizada ‘getGeographicInfo’, esta se encarga primero de obtener una lista de valores del mapa de longitudes con la función om.values, por lo cual su complejidad es de O(n). Luego se itera </w:t>
       </w:r>
       <w:r>
         <w:rPr>
@@ -772,44 +1086,19 @@
         <w:rPr>
           <w:rFonts w:ascii="Times New Roman" w:hAnsi="Times New Roman" w:cs="Times New Roman"/>
         </w:rPr>
-        <w:t xml:space="preserve">. Por </w:t>
-      </w:r>
-      <w:r>
-        <w:rPr>
-          <w:rFonts w:ascii="Times New Roman" w:hAnsi="Times New Roman" w:cs="Times New Roman"/>
-        </w:rPr>
-        <w:t>último</w:t>
-      </w:r>
-      <w:r>
-        <w:rPr>
-          <w:rFonts w:ascii="Times New Roman" w:hAnsi="Times New Roman" w:cs="Times New Roman"/>
-        </w:rPr>
-        <w:t>, se debe iterar</w:t>
-      </w:r>
-      <w:r>
-        <w:rPr>
-          <w:rFonts w:ascii="Times New Roman" w:hAnsi="Times New Roman" w:cs="Times New Roman"/>
-        </w:rPr>
-        <w:t xml:space="preserve"> </w:t>
-      </w:r>
-      <w:r>
-        <w:rPr>
-          <w:rFonts w:ascii="Times New Roman" w:hAnsi="Times New Roman" w:cs="Times New Roman"/>
-        </w:rPr>
-        <w:t>k veces</w:t>
-      </w:r>
-      <w:r>
-        <w:rPr>
-          <w:rFonts w:ascii="Times New Roman" w:hAnsi="Times New Roman" w:cs="Times New Roman"/>
-        </w:rPr>
-        <w:t xml:space="preserve"> sobre </w:t>
-      </w:r>
-      <w:r>
-        <w:rPr>
-          <w:rFonts w:ascii="Times New Roman" w:hAnsi="Times New Roman" w:cs="Times New Roman"/>
-        </w:rPr>
-        <w:lastRenderedPageBreak/>
-        <w:t xml:space="preserve">cada lista </w:t>
+        <w:t>. Por último, se debe iterar</w:t>
+      </w:r>
+      <w:r>
+        <w:rPr>
+          <w:rFonts w:ascii="Times New Roman" w:hAnsi="Times New Roman" w:cs="Times New Roman"/>
+        </w:rPr>
+        <w:t xml:space="preserve"> k veces</w:t>
+      </w:r>
+      <w:r>
+        <w:rPr>
+          <w:rFonts w:ascii="Times New Roman" w:hAnsi="Times New Roman" w:cs="Times New Roman"/>
+        </w:rPr>
+        <w:t xml:space="preserve"> sobre cada lista </w:t>
       </w:r>
       <w:r>
         <w:rPr>
@@ -905,19 +1194,7 @@
         <w:rPr>
           <w:rFonts w:ascii="Times New Roman" w:hAnsi="Times New Roman" w:cs="Times New Roman"/>
         </w:rPr>
-        <w:t xml:space="preserve">. Como </w:t>
-      </w:r>
-      <w:r>
-        <w:rPr>
-          <w:rFonts w:ascii="Times New Roman" w:hAnsi="Times New Roman" w:cs="Times New Roman"/>
-        </w:rPr>
-        <w:t>último</w:t>
-      </w:r>
-      <w:r>
-        <w:rPr>
-          <w:rFonts w:ascii="Times New Roman" w:hAnsi="Times New Roman" w:cs="Times New Roman"/>
-        </w:rPr>
-        <w:t xml:space="preserve"> paso, se ordena por ubicación la lista de avistamientos obtenida, y dado que se utiliza mergesort, la complejidad de esta función es de O(nLog(n)). Al comparar las 3 grandes complejidades obtenidas, O(n), </w:t>
+        <w:t xml:space="preserve">. Como último paso, se ordena por ubicación la lista de avistamientos obtenida, y dado que se utiliza mergesort, la complejidad de esta función es de O(nLog(n)). Al comparar las 3 grandes complejidades obtenidas, O(n), </w:t>
       </w:r>
       <w:r>
         <w:rPr>
@@ -1030,7 +1307,318 @@
         <w:rPr>
           <w:rFonts w:ascii="Times New Roman" w:hAnsi="Times New Roman" w:cs="Times New Roman"/>
         </w:rPr>
-        <w:t xml:space="preserve"> A </w:t>
+        <w:t xml:space="preserve"> </w:t>
+      </w:r>
+      <w:r>
+        <w:rPr>
+          <w:rFonts w:ascii="Times New Roman" w:hAnsi="Times New Roman" w:cs="Times New Roman"/>
+        </w:rPr>
+        <w:t xml:space="preserve">El requerimiento 6 al ser una representación </w:t>
+      </w:r>
+      <w:r>
+        <w:rPr>
+          <w:rFonts w:ascii="Times New Roman" w:hAnsi="Times New Roman" w:cs="Times New Roman"/>
+        </w:rPr>
+        <w:t>gráfica</w:t>
+      </w:r>
+      <w:r>
+        <w:rPr>
+          <w:rFonts w:ascii="Times New Roman" w:hAnsi="Times New Roman" w:cs="Times New Roman"/>
+        </w:rPr>
+        <w:t xml:space="preserve"> del requerimiento 5, comparte su misma complejidad de </w:t>
+      </w:r>
+      <w:r>
+        <w:rPr>
+          <w:rFonts w:ascii="Times New Roman" w:hAnsi="Times New Roman" w:cs="Times New Roman"/>
+        </w:rPr>
+        <w:t>O(</w:t>
+      </w:r>
+      <w:r>
+        <w:rPr>
+          <w:rFonts w:ascii="Times New Roman" w:hAnsi="Times New Roman" w:cs="Times New Roman"/>
+        </w:rPr>
+        <w:t>n*</w:t>
+      </w:r>
+      <w:r>
+        <w:rPr>
+          <w:rFonts w:ascii="Times New Roman" w:hAnsi="Times New Roman" w:cs="Times New Roman"/>
+        </w:rPr>
+        <w:t>m</w:t>
+      </w:r>
+      <w:r>
+        <w:rPr>
+          <w:rFonts w:ascii="Times New Roman" w:hAnsi="Times New Roman" w:cs="Times New Roman"/>
+        </w:rPr>
+        <w:t>*k</w:t>
+      </w:r>
+      <w:r>
+        <w:rPr>
+          <w:rFonts w:ascii="Times New Roman" w:hAnsi="Times New Roman" w:cs="Times New Roman"/>
+        </w:rPr>
+        <w:t>)</w:t>
+      </w:r>
+      <w:r>
+        <w:rPr>
+          <w:rFonts w:ascii="Times New Roman" w:hAnsi="Times New Roman" w:cs="Times New Roman"/>
+        </w:rPr>
+        <w:t>.</w:t>
+      </w:r>
+      <w:r>
+        <w:rPr>
+          <w:rFonts w:ascii="Times New Roman" w:hAnsi="Times New Roman" w:cs="Times New Roman"/>
+        </w:rPr>
+        <w:t xml:space="preserve"> Sin </w:t>
+      </w:r>
+      <w:proofErr w:type="gramStart"/>
+      <w:r>
+        <w:rPr>
+          <w:rFonts w:ascii="Times New Roman" w:hAnsi="Times New Roman" w:cs="Times New Roman"/>
+        </w:rPr>
+        <w:t>embargo</w:t>
+      </w:r>
+      <w:proofErr w:type="gramEnd"/>
+      <w:r>
+        <w:rPr>
+          <w:rFonts w:ascii="Times New Roman" w:hAnsi="Times New Roman" w:cs="Times New Roman"/>
+        </w:rPr>
+        <w:t xml:space="preserve"> se es necesario agregar la complejidad que implica todo el proceso de creación</w:t>
+      </w:r>
+      <w:r>
+        <w:rPr>
+          <w:rFonts w:ascii="Times New Roman" w:hAnsi="Times New Roman" w:cs="Times New Roman"/>
+        </w:rPr>
+        <w:t xml:space="preserve"> del mapa y </w:t>
+      </w:r>
+      <w:proofErr w:type="spellStart"/>
+      <w:r>
+        <w:rPr>
+          <w:rFonts w:ascii="Times New Roman" w:hAnsi="Times New Roman" w:cs="Times New Roman"/>
+        </w:rPr>
+        <w:t>markers</w:t>
+      </w:r>
+      <w:proofErr w:type="spellEnd"/>
+      <w:r>
+        <w:rPr>
+          <w:rFonts w:ascii="Times New Roman" w:hAnsi="Times New Roman" w:cs="Times New Roman"/>
+        </w:rPr>
+        <w:t xml:space="preserve"> con la información.</w:t>
+      </w:r>
+      <w:r>
+        <w:rPr>
+          <w:rFonts w:ascii="Times New Roman" w:hAnsi="Times New Roman" w:cs="Times New Roman"/>
+        </w:rPr>
+        <w:t xml:space="preserve"> Para el proceso de creación</w:t>
+      </w:r>
+      <w:r>
+        <w:rPr>
+          <w:rFonts w:ascii="Times New Roman" w:hAnsi="Times New Roman" w:cs="Times New Roman"/>
+        </w:rPr>
+        <w:t xml:space="preserve"> se empleo la función de </w:t>
+      </w:r>
+      <w:proofErr w:type="spellStart"/>
+      <w:r>
+        <w:rPr>
+          <w:rFonts w:ascii="Times New Roman" w:hAnsi="Times New Roman" w:cs="Times New Roman"/>
+        </w:rPr>
+        <w:t>sublist</w:t>
+      </w:r>
+      <w:proofErr w:type="spellEnd"/>
+      <w:r>
+        <w:rPr>
+          <w:rFonts w:ascii="Times New Roman" w:hAnsi="Times New Roman" w:cs="Times New Roman"/>
+        </w:rPr>
+        <w:t xml:space="preserve"> para extra</w:t>
+      </w:r>
+      <w:r>
+        <w:rPr>
+          <w:rFonts w:ascii="Times New Roman" w:hAnsi="Times New Roman" w:cs="Times New Roman"/>
+        </w:rPr>
+        <w:t>e</w:t>
+      </w:r>
+      <w:r>
+        <w:rPr>
+          <w:rFonts w:ascii="Times New Roman" w:hAnsi="Times New Roman" w:cs="Times New Roman"/>
+        </w:rPr>
+        <w:t xml:space="preserve">r las primeras 5 </w:t>
+      </w:r>
+      <w:proofErr w:type="gramStart"/>
+      <w:r>
+        <w:rPr>
+          <w:rFonts w:ascii="Times New Roman" w:hAnsi="Times New Roman" w:cs="Times New Roman"/>
+        </w:rPr>
+        <w:t>y  últimas</w:t>
+      </w:r>
+      <w:proofErr w:type="gramEnd"/>
+      <w:r>
+        <w:rPr>
+          <w:rFonts w:ascii="Times New Roman" w:hAnsi="Times New Roman" w:cs="Times New Roman"/>
+        </w:rPr>
+        <w:t xml:space="preserve"> 5 ubicaciones lo que significo una complejidad </w:t>
+      </w:r>
+      <w:r>
+        <w:rPr>
+          <w:rFonts w:ascii="Times New Roman" w:hAnsi="Times New Roman" w:cs="Times New Roman"/>
+        </w:rPr>
+        <w:t>constante</w:t>
+      </w:r>
+      <w:r>
+        <w:rPr>
+          <w:rFonts w:ascii="Times New Roman" w:hAnsi="Times New Roman" w:cs="Times New Roman"/>
+        </w:rPr>
+        <w:t xml:space="preserve">, adicionalmente se iteraron estos 10 elementos lo que </w:t>
+      </w:r>
+      <w:proofErr w:type="spellStart"/>
+      <w:r>
+        <w:rPr>
+          <w:rFonts w:ascii="Times New Roman" w:hAnsi="Times New Roman" w:cs="Times New Roman"/>
+        </w:rPr>
+        <w:t>implico</w:t>
+      </w:r>
+      <w:proofErr w:type="spellEnd"/>
+      <w:r>
+        <w:rPr>
+          <w:rFonts w:ascii="Times New Roman" w:hAnsi="Times New Roman" w:cs="Times New Roman"/>
+        </w:rPr>
+        <w:t xml:space="preserve"> un complejida</w:t>
+      </w:r>
+      <w:r>
+        <w:rPr>
+          <w:rFonts w:ascii="Times New Roman" w:hAnsi="Times New Roman" w:cs="Times New Roman"/>
+        </w:rPr>
+        <w:t>d</w:t>
+      </w:r>
+      <w:r>
+        <w:rPr>
+          <w:rFonts w:ascii="Times New Roman" w:hAnsi="Times New Roman" w:cs="Times New Roman"/>
+        </w:rPr>
+        <w:t xml:space="preserve"> de O(n), y a medida que se iteraban se iba creando cada </w:t>
+      </w:r>
+      <w:proofErr w:type="spellStart"/>
+      <w:r>
+        <w:rPr>
+          <w:rFonts w:ascii="Times New Roman" w:hAnsi="Times New Roman" w:cs="Times New Roman"/>
+        </w:rPr>
+        <w:t>marker</w:t>
+      </w:r>
+      <w:proofErr w:type="spellEnd"/>
+      <w:r>
+        <w:rPr>
+          <w:rFonts w:ascii="Times New Roman" w:hAnsi="Times New Roman" w:cs="Times New Roman"/>
+        </w:rPr>
+        <w:t xml:space="preserve">, donde no solo se marcaba el mapa, sino que adicionalmente cada punto </w:t>
+      </w:r>
+      <w:r>
+        <w:rPr>
+          <w:rFonts w:ascii="Times New Roman" w:hAnsi="Times New Roman" w:cs="Times New Roman"/>
+        </w:rPr>
+        <w:lastRenderedPageBreak/>
+        <w:t>en el mapa tiene la información sobre esta</w:t>
+      </w:r>
+      <w:r>
+        <w:rPr>
+          <w:rFonts w:ascii="Times New Roman" w:hAnsi="Times New Roman" w:cs="Times New Roman"/>
+        </w:rPr>
+        <w:t>, por lo tanto</w:t>
+      </w:r>
+      <w:r>
+        <w:rPr>
+          <w:rFonts w:ascii="Times New Roman" w:hAnsi="Times New Roman" w:cs="Times New Roman"/>
+        </w:rPr>
+        <w:t xml:space="preserve"> su complejidad </w:t>
+      </w:r>
+      <w:r>
+        <w:rPr>
+          <w:rFonts w:ascii="Times New Roman" w:hAnsi="Times New Roman" w:cs="Times New Roman"/>
+        </w:rPr>
+        <w:t xml:space="preserve">según lo encontrado </w:t>
+      </w:r>
+      <w:r>
+        <w:rPr>
+          <w:rFonts w:ascii="Times New Roman" w:hAnsi="Times New Roman" w:cs="Times New Roman"/>
+        </w:rPr>
+        <w:t xml:space="preserve">sobre </w:t>
+      </w:r>
+      <w:proofErr w:type="spellStart"/>
+      <w:r>
+        <w:rPr>
+          <w:rFonts w:ascii="Times New Roman" w:hAnsi="Times New Roman" w:cs="Times New Roman"/>
+        </w:rPr>
+        <w:t>folium</w:t>
+      </w:r>
+      <w:proofErr w:type="spellEnd"/>
+      <w:r>
+        <w:rPr>
+          <w:rFonts w:ascii="Times New Roman" w:hAnsi="Times New Roman" w:cs="Times New Roman"/>
+        </w:rPr>
+        <w:t xml:space="preserve"> es O(n</w:t>
+      </w:r>
+      <w:r>
+        <w:t xml:space="preserve"> </w:t>
+      </w:r>
+      <w:r>
+        <w:rPr>
+          <w:rFonts w:ascii="Times New Roman" w:hAnsi="Times New Roman" w:cs="Times New Roman"/>
+        </w:rPr>
+        <w:t>^</w:t>
+      </w:r>
+      <w:r>
+        <w:rPr>
+          <w:rFonts w:ascii="Times New Roman" w:hAnsi="Times New Roman" w:cs="Times New Roman"/>
+        </w:rPr>
+        <w:t>2</w:t>
+      </w:r>
+      <w:r>
+        <w:rPr>
+          <w:rFonts w:ascii="Times New Roman" w:hAnsi="Times New Roman" w:cs="Times New Roman"/>
+        </w:rPr>
+        <w:t>)</w:t>
+      </w:r>
+      <w:r>
+        <w:rPr>
+          <w:rFonts w:ascii="Times New Roman" w:hAnsi="Times New Roman" w:cs="Times New Roman"/>
+        </w:rPr>
+        <w:t>. Por lo tanto la complejidad del req</w:t>
+      </w:r>
+      <w:r>
+        <w:rPr>
+          <w:rFonts w:ascii="Times New Roman" w:hAnsi="Times New Roman" w:cs="Times New Roman"/>
+        </w:rPr>
+        <w:t>uerimiento</w:t>
+      </w:r>
+      <w:r>
+        <w:rPr>
+          <w:rFonts w:ascii="Times New Roman" w:hAnsi="Times New Roman" w:cs="Times New Roman"/>
+        </w:rPr>
+        <w:t xml:space="preserve"> 6 equivale a </w:t>
+      </w:r>
+      <w:proofErr w:type="gramStart"/>
+      <w:r>
+        <w:rPr>
+          <w:rFonts w:ascii="Times New Roman" w:hAnsi="Times New Roman" w:cs="Times New Roman"/>
+        </w:rPr>
+        <w:t>O(</w:t>
+      </w:r>
+      <w:proofErr w:type="gramEnd"/>
+      <w:r>
+        <w:rPr>
+          <w:rFonts w:ascii="Times New Roman" w:hAnsi="Times New Roman" w:cs="Times New Roman"/>
+        </w:rPr>
+        <w:t>n</w:t>
+      </w:r>
+      <w:r>
+        <w:t xml:space="preserve"> </w:t>
+      </w:r>
+      <w:r>
+        <w:rPr>
+          <w:rFonts w:ascii="Times New Roman" w:hAnsi="Times New Roman" w:cs="Times New Roman"/>
+        </w:rPr>
+        <w:t>^</w:t>
+      </w:r>
+      <w:r>
+        <w:rPr>
+          <w:rFonts w:ascii="Times New Roman" w:hAnsi="Times New Roman" w:cs="Times New Roman"/>
+        </w:rPr>
+        <w:t>2).</w:t>
       </w:r>
     </w:p>
     <w:sectPr>

</xml_diff>

<commit_message>
Reto 3 - Entrega Final
</commit_message>
<xml_diff>
--- a/Docs/Reto 3 - Analisis de Complejidad.docx
+++ b/Docs/Reto 3 - Analisis de Complejidad.docx
@@ -350,6 +350,7 @@
       <w:r>
         <w:rPr>
           <w:rFonts w:ascii="Times New Roman" w:hAnsi="Times New Roman" w:cs="Times New Roman"/>
+          <w:noProof/>
         </w:rPr>
         <w:drawing>
           <wp:inline distT="0" distB="0" distL="0" distR="0" wp14:anchorId="187611F7" wp14:editId="357F0FE9">
@@ -1369,14 +1370,12 @@
         </w:rPr>
         <w:t xml:space="preserve"> Sin </w:t>
       </w:r>
-      <w:proofErr w:type="gramStart"/>
-      <w:r>
-        <w:rPr>
-          <w:rFonts w:ascii="Times New Roman" w:hAnsi="Times New Roman" w:cs="Times New Roman"/>
-        </w:rPr>
-        <w:t>embargo</w:t>
-      </w:r>
-      <w:proofErr w:type="gramEnd"/>
+      <w:r>
+        <w:rPr>
+          <w:rFonts w:ascii="Times New Roman" w:hAnsi="Times New Roman" w:cs="Times New Roman"/>
+        </w:rPr>
+        <w:t>embargo,</w:t>
+      </w:r>
       <w:r>
         <w:rPr>
           <w:rFonts w:ascii="Times New Roman" w:hAnsi="Times New Roman" w:cs="Times New Roman"/>
@@ -1441,14 +1440,12 @@
         </w:rPr>
         <w:t xml:space="preserve">r las primeras 5 </w:t>
       </w:r>
-      <w:proofErr w:type="gramStart"/>
-      <w:r>
-        <w:rPr>
-          <w:rFonts w:ascii="Times New Roman" w:hAnsi="Times New Roman" w:cs="Times New Roman"/>
-        </w:rPr>
-        <w:t>y  últimas</w:t>
-      </w:r>
-      <w:proofErr w:type="gramEnd"/>
+      <w:r>
+        <w:rPr>
+          <w:rFonts w:ascii="Times New Roman" w:hAnsi="Times New Roman" w:cs="Times New Roman"/>
+        </w:rPr>
+        <w:t>y últimas</w:t>
+      </w:r>
       <w:r>
         <w:rPr>
           <w:rFonts w:ascii="Times New Roman" w:hAnsi="Times New Roman" w:cs="Times New Roman"/>
@@ -1467,14 +1464,12 @@
         </w:rPr>
         <w:t xml:space="preserve">, adicionalmente se iteraron estos 10 elementos lo que </w:t>
       </w:r>
-      <w:proofErr w:type="spellStart"/>
-      <w:r>
-        <w:rPr>
-          <w:rFonts w:ascii="Times New Roman" w:hAnsi="Times New Roman" w:cs="Times New Roman"/>
-        </w:rPr>
-        <w:t>implico</w:t>
-      </w:r>
-      <w:proofErr w:type="spellEnd"/>
+      <w:r>
+        <w:rPr>
+          <w:rFonts w:ascii="Times New Roman" w:hAnsi="Times New Roman" w:cs="Times New Roman"/>
+        </w:rPr>
+        <w:t>implicó</w:t>
+      </w:r>
       <w:r>
         <w:rPr>
           <w:rFonts w:ascii="Times New Roman" w:hAnsi="Times New Roman" w:cs="Times New Roman"/>
@@ -1550,7 +1545,21 @@
         <w:rPr>
           <w:rFonts w:ascii="Times New Roman" w:hAnsi="Times New Roman" w:cs="Times New Roman"/>
         </w:rPr>
-        <w:t xml:space="preserve"> es O(n</w:t>
+        <w:t xml:space="preserve"> es </w:t>
+      </w:r>
+      <w:proofErr w:type="gramStart"/>
+      <w:r>
+        <w:rPr>
+          <w:rFonts w:ascii="Times New Roman" w:hAnsi="Times New Roman" w:cs="Times New Roman"/>
+        </w:rPr>
+        <w:t>O(</w:t>
+      </w:r>
+      <w:proofErr w:type="gramEnd"/>
+      <w:r>
+        <w:rPr>
+          <w:rFonts w:ascii="Times New Roman" w:hAnsi="Times New Roman" w:cs="Times New Roman"/>
+        </w:rPr>
+        <w:t>n</w:t>
       </w:r>
       <w:r>
         <w:t xml:space="preserve"> </w:t>
@@ -1577,7 +1586,19 @@
         <w:rPr>
           <w:rFonts w:ascii="Times New Roman" w:hAnsi="Times New Roman" w:cs="Times New Roman"/>
         </w:rPr>
-        <w:t>. Por lo tanto la complejidad del req</w:t>
+        <w:t xml:space="preserve">. Por lo </w:t>
+      </w:r>
+      <w:r>
+        <w:rPr>
+          <w:rFonts w:ascii="Times New Roman" w:hAnsi="Times New Roman" w:cs="Times New Roman"/>
+        </w:rPr>
+        <w:t>tanto,</w:t>
+      </w:r>
+      <w:r>
+        <w:rPr>
+          <w:rFonts w:ascii="Times New Roman" w:hAnsi="Times New Roman" w:cs="Times New Roman"/>
+        </w:rPr>
+        <w:t xml:space="preserve"> la complejidad del req</w:t>
       </w:r>
       <w:r>
         <w:rPr>

</xml_diff>